<commit_message>
Carga de DACS1 y DAFH2
</commit_message>
<xml_diff>
--- a/02-Desarrollo/SGI/01-Documentos/SGI-DACS1.docx
+++ b/02-Desarrollo/SGI/01-Documentos/SGI-DACS1.docx
@@ -102,12 +102,12 @@
           <wp:inline distB="114300" distT="114300" distL="114300" distR="114300">
             <wp:extent cx="2192527" cy="2506927"/>
             <wp:effectExtent b="0" l="0" r="0" t="0"/>
-            <wp:docPr id="2" name="image2.png"/>
+            <wp:docPr id="2" name="image1.png"/>
             <a:graphic>
               <a:graphicData uri="http://schemas.openxmlformats.org/drawingml/2006/picture">
                 <pic:pic>
                   <pic:nvPicPr>
-                    <pic:cNvPr id="0" name="image2.png"/>
+                    <pic:cNvPr id="0" name="image1.png"/>
                     <pic:cNvPicPr preferRelativeResize="0"/>
                   </pic:nvPicPr>
                   <pic:blipFill>
@@ -2214,12 +2214,12 @@
             <wp:extent cx="7396163" cy="5224198"/>
             <wp:effectExtent b="12700" l="12700" r="12700" t="12700"/>
             <wp:wrapNone/>
-            <wp:docPr id="1" name="image1.jpg"/>
+            <wp:docPr id="1" name="image2.jpg"/>
             <a:graphic>
               <a:graphicData uri="http://schemas.openxmlformats.org/drawingml/2006/picture">
                 <pic:pic>
                   <pic:nvPicPr>
-                    <pic:cNvPr id="0" name="image1.jpg"/>
+                    <pic:cNvPr id="0" name="image2.jpg"/>
                     <pic:cNvPicPr preferRelativeResize="0"/>
                   </pic:nvPicPr>
                   <pic:blipFill>
@@ -2539,7 +2539,7 @@
           <w:szCs w:val="24"/>
           <w:rtl w:val="0"/>
         </w:rPr>
-        <w:t xml:space="preserve">Es importante destacar que el análisis de calidad del código no es un proceso puntual, sino que debe ser continuo a lo largo del ciclo de vida del software. A pesar de que en este momento no se hayan identificado problemas, es fundamental mantener una actitud proactiva y seguir evaluando y mejorando la calidad del código a medida que se realicen nuevas actualizaciones y se implementan nuevas funcionalidades.</w:t>
+        <w:t xml:space="preserve">Es importante destacar que el análisis de calidad del código no es un proceso puntual, sino que debe ser continuo a lo largo del ciclo de vida del software. A pesar de que en este momento no se hayan identificado problemas, es fundamental mantener una actitud proactiva y seguir evaluando y mejorando la calidad del código a medida que se realicen nuevas actualizaciones y se implementen nuevas funcionalidades.</w:t>
       </w:r>
     </w:p>
     <w:p>

</xml_diff>